<commit_message>
added gases, header choice and export functionality
</commit_message>
<xml_diff>
--- a/backend/assets/report_template.docx
+++ b/backend/assets/report_template.docx
@@ -295,7 +295,7 @@
               <w:rPr>
                 <w:noProof w:val="0"/>
               </w:rPr>
-              <w:t>xxxxxx</w:t>
+              <w:t>{system}</w:t>
             </w:r>
           </w:p>
           <w:p>
@@ -582,8 +582,8 @@
       </w:tblPr>
       <w:tblGrid>
         <w:gridCol w:w="1135"/>
-        <w:gridCol w:w="1559"/>
-        <w:gridCol w:w="1276"/>
+        <w:gridCol w:w="1695"/>
+        <w:gridCol w:w="1140"/>
         <w:gridCol w:w="5806"/>
       </w:tblGrid>
       <w:tr>
@@ -620,7 +620,7 @@
         </w:tc>
         <w:tc>
           <w:tcPr>
-            <w:tcW w:w="1559" w:type="dxa"/>
+            <w:tcW w:w="1695" w:type="dxa"/>
             <w:tcBorders>
               <w:top w:val="single" w:sz="4" w:space="0" w:color="auto"/>
               <w:left w:val="single" w:sz="4" w:space="0" w:color="auto"/>
@@ -648,7 +648,7 @@
         </w:tc>
         <w:tc>
           <w:tcPr>
-            <w:tcW w:w="1276" w:type="dxa"/>
+            <w:tcW w:w="1140" w:type="dxa"/>
             <w:tcBorders>
               <w:top w:val="single" w:sz="4" w:space="0" w:color="auto"/>
               <w:left w:val="single" w:sz="4" w:space="0" w:color="auto"/>
@@ -731,7 +731,7 @@
         </w:tc>
         <w:tc>
           <w:tcPr>
-            <w:tcW w:w="1559" w:type="dxa"/>
+            <w:tcW w:w="1695" w:type="dxa"/>
             <w:tcBorders>
               <w:top w:val="single" w:sz="4" w:space="0" w:color="auto"/>
               <w:left w:val="single" w:sz="4" w:space="0" w:color="auto"/>
@@ -747,18 +747,19 @@
               <w:jc w:val="center"/>
             </w:pPr>
             <w:r>
-              <w:t>xx-xx-</w:t>
+              <w:t>{</w:t>
             </w:r>
-            <w:proofErr w:type="spellStart"/>
             <w:r>
-              <w:t>xxxx</w:t>
+              <w:t>current_date</w:t>
             </w:r>
-            <w:proofErr w:type="spellEnd"/>
-          </w:p>
-        </w:tc>
-        <w:tc>
-          <w:tcPr>
-            <w:tcW w:w="1276" w:type="dxa"/>
+            <w:r>
+              <w:t>}</w:t>
+            </w:r>
+          </w:p>
+        </w:tc>
+        <w:tc>
+          <w:tcPr>
+            <w:tcW w:w="1140" w:type="dxa"/>
             <w:tcBorders>
               <w:top w:val="single" w:sz="4" w:space="0" w:color="auto"/>
               <w:left w:val="single" w:sz="4" w:space="0" w:color="auto"/>
@@ -774,7 +775,13 @@
               <w:jc w:val="center"/>
             </w:pPr>
             <w:r>
+              <w:t xml:space="preserve">1 </w:t>
+            </w:r>
+            <w:r>
               <w:t>-</w:t>
+            </w:r>
+            <w:r>
+              <w:t xml:space="preserve"> 5</w:t>
             </w:r>
           </w:p>
         </w:tc>
@@ -831,7 +838,7 @@
         </w:tc>
         <w:tc>
           <w:tcPr>
-            <w:tcW w:w="1559" w:type="dxa"/>
+            <w:tcW w:w="1695" w:type="dxa"/>
             <w:tcBorders>
               <w:top w:val="single" w:sz="4" w:space="0" w:color="auto"/>
               <w:left w:val="single" w:sz="4" w:space="0" w:color="auto"/>
@@ -850,7 +857,7 @@
         </w:tc>
         <w:tc>
           <w:tcPr>
-            <w:tcW w:w="1276" w:type="dxa"/>
+            <w:tcW w:w="1140" w:type="dxa"/>
             <w:tcBorders>
               <w:top w:val="single" w:sz="4" w:space="0" w:color="auto"/>
               <w:left w:val="single" w:sz="4" w:space="0" w:color="auto"/>
@@ -914,7 +921,7 @@
         </w:tc>
         <w:tc>
           <w:tcPr>
-            <w:tcW w:w="1559" w:type="dxa"/>
+            <w:tcW w:w="1695" w:type="dxa"/>
             <w:tcBorders>
               <w:top w:val="single" w:sz="4" w:space="0" w:color="auto"/>
               <w:left w:val="single" w:sz="4" w:space="0" w:color="auto"/>
@@ -933,7 +940,7 @@
         </w:tc>
         <w:tc>
           <w:tcPr>
-            <w:tcW w:w="1276" w:type="dxa"/>
+            <w:tcW w:w="1140" w:type="dxa"/>
             <w:tcBorders>
               <w:top w:val="single" w:sz="4" w:space="0" w:color="auto"/>
               <w:left w:val="single" w:sz="4" w:space="0" w:color="auto"/>
@@ -997,7 +1004,7 @@
         </w:tc>
         <w:tc>
           <w:tcPr>
-            <w:tcW w:w="1559" w:type="dxa"/>
+            <w:tcW w:w="1695" w:type="dxa"/>
             <w:tcBorders>
               <w:top w:val="single" w:sz="4" w:space="0" w:color="auto"/>
               <w:left w:val="single" w:sz="4" w:space="0" w:color="auto"/>
@@ -1016,7 +1023,7 @@
         </w:tc>
         <w:tc>
           <w:tcPr>
-            <w:tcW w:w="1276" w:type="dxa"/>
+            <w:tcW w:w="1140" w:type="dxa"/>
             <w:tcBorders>
               <w:top w:val="single" w:sz="4" w:space="0" w:color="auto"/>
               <w:left w:val="single" w:sz="4" w:space="0" w:color="auto"/>
@@ -1080,7 +1087,7 @@
         </w:tc>
         <w:tc>
           <w:tcPr>
-            <w:tcW w:w="1559" w:type="dxa"/>
+            <w:tcW w:w="1695" w:type="dxa"/>
             <w:tcBorders>
               <w:top w:val="single" w:sz="4" w:space="0" w:color="auto"/>
               <w:left w:val="single" w:sz="4" w:space="0" w:color="auto"/>
@@ -1099,7 +1106,7 @@
         </w:tc>
         <w:tc>
           <w:tcPr>
-            <w:tcW w:w="1276" w:type="dxa"/>
+            <w:tcW w:w="1140" w:type="dxa"/>
             <w:tcBorders>
               <w:top w:val="single" w:sz="4" w:space="0" w:color="auto"/>
               <w:left w:val="single" w:sz="4" w:space="0" w:color="auto"/>
@@ -1163,7 +1170,7 @@
         </w:tc>
         <w:tc>
           <w:tcPr>
-            <w:tcW w:w="1559" w:type="dxa"/>
+            <w:tcW w:w="1695" w:type="dxa"/>
             <w:tcBorders>
               <w:top w:val="single" w:sz="4" w:space="0" w:color="auto"/>
               <w:left w:val="single" w:sz="4" w:space="0" w:color="auto"/>
@@ -1182,7 +1189,7 @@
         </w:tc>
         <w:tc>
           <w:tcPr>
-            <w:tcW w:w="1276" w:type="dxa"/>
+            <w:tcW w:w="1140" w:type="dxa"/>
             <w:tcBorders>
               <w:top w:val="single" w:sz="4" w:space="0" w:color="auto"/>
               <w:left w:val="single" w:sz="4" w:space="0" w:color="auto"/>
@@ -1246,7 +1253,7 @@
         </w:tc>
         <w:tc>
           <w:tcPr>
-            <w:tcW w:w="1559" w:type="dxa"/>
+            <w:tcW w:w="1695" w:type="dxa"/>
             <w:tcBorders>
               <w:top w:val="single" w:sz="4" w:space="0" w:color="auto"/>
               <w:left w:val="single" w:sz="4" w:space="0" w:color="auto"/>
@@ -1265,7 +1272,7 @@
         </w:tc>
         <w:tc>
           <w:tcPr>
-            <w:tcW w:w="1276" w:type="dxa"/>
+            <w:tcW w:w="1140" w:type="dxa"/>
             <w:tcBorders>
               <w:top w:val="single" w:sz="4" w:space="0" w:color="auto"/>
               <w:left w:val="single" w:sz="4" w:space="0" w:color="auto"/>
@@ -1329,7 +1336,7 @@
         </w:tc>
         <w:tc>
           <w:tcPr>
-            <w:tcW w:w="1559" w:type="dxa"/>
+            <w:tcW w:w="1695" w:type="dxa"/>
             <w:tcBorders>
               <w:top w:val="single" w:sz="4" w:space="0" w:color="auto"/>
               <w:left w:val="single" w:sz="4" w:space="0" w:color="auto"/>
@@ -1348,7 +1355,7 @@
         </w:tc>
         <w:tc>
           <w:tcPr>
-            <w:tcW w:w="1276" w:type="dxa"/>
+            <w:tcW w:w="1140" w:type="dxa"/>
             <w:tcBorders>
               <w:top w:val="single" w:sz="4" w:space="0" w:color="auto"/>
               <w:left w:val="single" w:sz="4" w:space="0" w:color="auto"/>
@@ -1412,7 +1419,7 @@
         </w:tc>
         <w:tc>
           <w:tcPr>
-            <w:tcW w:w="1559" w:type="dxa"/>
+            <w:tcW w:w="1695" w:type="dxa"/>
             <w:tcBorders>
               <w:top w:val="single" w:sz="4" w:space="0" w:color="auto"/>
               <w:left w:val="single" w:sz="4" w:space="0" w:color="auto"/>
@@ -1431,7 +1438,7 @@
         </w:tc>
         <w:tc>
           <w:tcPr>
-            <w:tcW w:w="1276" w:type="dxa"/>
+            <w:tcW w:w="1140" w:type="dxa"/>
             <w:tcBorders>
               <w:top w:val="single" w:sz="4" w:space="0" w:color="auto"/>
               <w:left w:val="single" w:sz="4" w:space="0" w:color="auto"/>
@@ -1495,7 +1502,7 @@
         </w:tc>
         <w:tc>
           <w:tcPr>
-            <w:tcW w:w="1559" w:type="dxa"/>
+            <w:tcW w:w="1695" w:type="dxa"/>
             <w:tcBorders>
               <w:top w:val="single" w:sz="4" w:space="0" w:color="auto"/>
               <w:left w:val="single" w:sz="4" w:space="0" w:color="auto"/>
@@ -1514,7 +1521,7 @@
         </w:tc>
         <w:tc>
           <w:tcPr>
-            <w:tcW w:w="1276" w:type="dxa"/>
+            <w:tcW w:w="1140" w:type="dxa"/>
             <w:tcBorders>
               <w:top w:val="single" w:sz="4" w:space="0" w:color="auto"/>
               <w:left w:val="single" w:sz="4" w:space="0" w:color="auto"/>
@@ -1578,7 +1585,7 @@
         </w:tc>
         <w:tc>
           <w:tcPr>
-            <w:tcW w:w="1559" w:type="dxa"/>
+            <w:tcW w:w="1695" w:type="dxa"/>
             <w:tcBorders>
               <w:top w:val="single" w:sz="4" w:space="0" w:color="auto"/>
               <w:left w:val="single" w:sz="4" w:space="0" w:color="auto"/>
@@ -1597,7 +1604,7 @@
         </w:tc>
         <w:tc>
           <w:tcPr>
-            <w:tcW w:w="1276" w:type="dxa"/>
+            <w:tcW w:w="1140" w:type="dxa"/>
             <w:tcBorders>
               <w:top w:val="single" w:sz="4" w:space="0" w:color="auto"/>
               <w:left w:val="single" w:sz="4" w:space="0" w:color="auto"/>
@@ -1661,7 +1668,7 @@
         </w:tc>
         <w:tc>
           <w:tcPr>
-            <w:tcW w:w="1559" w:type="dxa"/>
+            <w:tcW w:w="1695" w:type="dxa"/>
             <w:tcBorders>
               <w:top w:val="single" w:sz="4" w:space="0" w:color="auto"/>
               <w:left w:val="single" w:sz="4" w:space="0" w:color="auto"/>
@@ -1680,7 +1687,7 @@
         </w:tc>
         <w:tc>
           <w:tcPr>
-            <w:tcW w:w="1276" w:type="dxa"/>
+            <w:tcW w:w="1140" w:type="dxa"/>
             <w:tcBorders>
               <w:top w:val="single" w:sz="4" w:space="0" w:color="auto"/>
               <w:left w:val="single" w:sz="4" w:space="0" w:color="auto"/>
@@ -1744,7 +1751,7 @@
         </w:tc>
         <w:tc>
           <w:tcPr>
-            <w:tcW w:w="1559" w:type="dxa"/>
+            <w:tcW w:w="1695" w:type="dxa"/>
             <w:tcBorders>
               <w:top w:val="single" w:sz="4" w:space="0" w:color="auto"/>
               <w:left w:val="single" w:sz="4" w:space="0" w:color="auto"/>
@@ -1763,7 +1770,7 @@
         </w:tc>
         <w:tc>
           <w:tcPr>
-            <w:tcW w:w="1276" w:type="dxa"/>
+            <w:tcW w:w="1140" w:type="dxa"/>
             <w:tcBorders>
               <w:top w:val="single" w:sz="4" w:space="0" w:color="auto"/>
               <w:left w:val="single" w:sz="4" w:space="0" w:color="auto"/>
@@ -1827,7 +1834,7 @@
         </w:tc>
         <w:tc>
           <w:tcPr>
-            <w:tcW w:w="1559" w:type="dxa"/>
+            <w:tcW w:w="1695" w:type="dxa"/>
             <w:tcBorders>
               <w:top w:val="single" w:sz="4" w:space="0" w:color="auto"/>
               <w:left w:val="single" w:sz="4" w:space="0" w:color="auto"/>
@@ -1846,7 +1853,7 @@
         </w:tc>
         <w:tc>
           <w:tcPr>
-            <w:tcW w:w="1276" w:type="dxa"/>
+            <w:tcW w:w="1140" w:type="dxa"/>
             <w:tcBorders>
               <w:top w:val="single" w:sz="4" w:space="0" w:color="auto"/>
               <w:left w:val="single" w:sz="4" w:space="0" w:color="auto"/>
@@ -1910,7 +1917,7 @@
         </w:tc>
         <w:tc>
           <w:tcPr>
-            <w:tcW w:w="1559" w:type="dxa"/>
+            <w:tcW w:w="1695" w:type="dxa"/>
             <w:tcBorders>
               <w:top w:val="single" w:sz="4" w:space="0" w:color="auto"/>
               <w:left w:val="single" w:sz="4" w:space="0" w:color="auto"/>
@@ -1929,7 +1936,7 @@
         </w:tc>
         <w:tc>
           <w:tcPr>
-            <w:tcW w:w="1276" w:type="dxa"/>
+            <w:tcW w:w="1140" w:type="dxa"/>
             <w:tcBorders>
               <w:top w:val="single" w:sz="4" w:space="0" w:color="auto"/>
               <w:left w:val="single" w:sz="4" w:space="0" w:color="auto"/>
@@ -1993,7 +2000,7 @@
         </w:tc>
         <w:tc>
           <w:tcPr>
-            <w:tcW w:w="1559" w:type="dxa"/>
+            <w:tcW w:w="1695" w:type="dxa"/>
             <w:tcBorders>
               <w:top w:val="single" w:sz="4" w:space="0" w:color="auto"/>
               <w:left w:val="single" w:sz="4" w:space="0" w:color="auto"/>
@@ -2012,7 +2019,7 @@
         </w:tc>
         <w:tc>
           <w:tcPr>
-            <w:tcW w:w="1276" w:type="dxa"/>
+            <w:tcW w:w="1140" w:type="dxa"/>
             <w:tcBorders>
               <w:top w:val="single" w:sz="4" w:space="0" w:color="auto"/>
               <w:left w:val="single" w:sz="4" w:space="0" w:color="auto"/>
@@ -2076,7 +2083,7 @@
         </w:tc>
         <w:tc>
           <w:tcPr>
-            <w:tcW w:w="1559" w:type="dxa"/>
+            <w:tcW w:w="1695" w:type="dxa"/>
             <w:tcBorders>
               <w:top w:val="single" w:sz="4" w:space="0" w:color="auto"/>
               <w:left w:val="single" w:sz="4" w:space="0" w:color="auto"/>
@@ -2095,7 +2102,7 @@
         </w:tc>
         <w:tc>
           <w:tcPr>
-            <w:tcW w:w="1276" w:type="dxa"/>
+            <w:tcW w:w="1140" w:type="dxa"/>
             <w:tcBorders>
               <w:top w:val="single" w:sz="4" w:space="0" w:color="auto"/>
               <w:left w:val="single" w:sz="4" w:space="0" w:color="auto"/>
@@ -2159,7 +2166,7 @@
         </w:tc>
         <w:tc>
           <w:tcPr>
-            <w:tcW w:w="1559" w:type="dxa"/>
+            <w:tcW w:w="1695" w:type="dxa"/>
             <w:tcBorders>
               <w:top w:val="single" w:sz="4" w:space="0" w:color="auto"/>
               <w:left w:val="single" w:sz="4" w:space="0" w:color="auto"/>
@@ -2178,7 +2185,7 @@
         </w:tc>
         <w:tc>
           <w:tcPr>
-            <w:tcW w:w="1276" w:type="dxa"/>
+            <w:tcW w:w="1140" w:type="dxa"/>
             <w:tcBorders>
               <w:top w:val="single" w:sz="4" w:space="0" w:color="auto"/>
               <w:left w:val="single" w:sz="4" w:space="0" w:color="auto"/>
@@ -2242,7 +2249,7 @@
         </w:tc>
         <w:tc>
           <w:tcPr>
-            <w:tcW w:w="1559" w:type="dxa"/>
+            <w:tcW w:w="1695" w:type="dxa"/>
             <w:tcBorders>
               <w:top w:val="single" w:sz="4" w:space="0" w:color="auto"/>
               <w:left w:val="single" w:sz="4" w:space="0" w:color="auto"/>
@@ -2261,7 +2268,7 @@
         </w:tc>
         <w:tc>
           <w:tcPr>
-            <w:tcW w:w="1276" w:type="dxa"/>
+            <w:tcW w:w="1140" w:type="dxa"/>
             <w:tcBorders>
               <w:top w:val="single" w:sz="4" w:space="0" w:color="auto"/>
               <w:left w:val="single" w:sz="4" w:space="0" w:color="auto"/>
@@ -2325,7 +2332,7 @@
         </w:tc>
         <w:tc>
           <w:tcPr>
-            <w:tcW w:w="1559" w:type="dxa"/>
+            <w:tcW w:w="1695" w:type="dxa"/>
             <w:tcBorders>
               <w:top w:val="single" w:sz="4" w:space="0" w:color="auto"/>
               <w:left w:val="single" w:sz="4" w:space="0" w:color="auto"/>
@@ -2344,7 +2351,7 @@
         </w:tc>
         <w:tc>
           <w:tcPr>
-            <w:tcW w:w="1276" w:type="dxa"/>
+            <w:tcW w:w="1140" w:type="dxa"/>
             <w:tcBorders>
               <w:top w:val="single" w:sz="4" w:space="0" w:color="auto"/>
               <w:left w:val="single" w:sz="4" w:space="0" w:color="auto"/>
@@ -2408,7 +2415,7 @@
         </w:tc>
         <w:tc>
           <w:tcPr>
-            <w:tcW w:w="1559" w:type="dxa"/>
+            <w:tcW w:w="1695" w:type="dxa"/>
             <w:tcBorders>
               <w:top w:val="single" w:sz="4" w:space="0" w:color="auto"/>
               <w:left w:val="single" w:sz="4" w:space="0" w:color="auto"/>
@@ -2427,7 +2434,7 @@
         </w:tc>
         <w:tc>
           <w:tcPr>
-            <w:tcW w:w="1276" w:type="dxa"/>
+            <w:tcW w:w="1140" w:type="dxa"/>
             <w:tcBorders>
               <w:top w:val="single" w:sz="4" w:space="0" w:color="auto"/>
               <w:left w:val="single" w:sz="4" w:space="0" w:color="auto"/>
@@ -2491,7 +2498,7 @@
         </w:tc>
         <w:tc>
           <w:tcPr>
-            <w:tcW w:w="1559" w:type="dxa"/>
+            <w:tcW w:w="1695" w:type="dxa"/>
             <w:tcBorders>
               <w:top w:val="single" w:sz="4" w:space="0" w:color="auto"/>
               <w:left w:val="single" w:sz="4" w:space="0" w:color="auto"/>
@@ -2510,7 +2517,7 @@
         </w:tc>
         <w:tc>
           <w:tcPr>
-            <w:tcW w:w="1276" w:type="dxa"/>
+            <w:tcW w:w="1140" w:type="dxa"/>
             <w:tcBorders>
               <w:top w:val="single" w:sz="4" w:space="0" w:color="auto"/>
               <w:left w:val="single" w:sz="4" w:space="0" w:color="auto"/>
@@ -2580,7 +2587,6 @@
           <w:kern w:val="2"/>
           <w:sz w:val="24"/>
           <w:szCs w:val="24"/>
-          <w:lang/>
           <w14:ligatures w14:val="standardContextual"/>
         </w:rPr>
       </w:pPr>
@@ -2613,7 +2619,6 @@
           <w:kern w:val="2"/>
           <w:sz w:val="24"/>
           <w:szCs w:val="24"/>
-          <w:lang/>
           <w14:ligatures w14:val="standardContextual"/>
         </w:rPr>
         <w:tab/>
@@ -2650,7 +2655,6 @@
           <w:kern w:val="2"/>
           <w:sz w:val="24"/>
           <w:szCs w:val="24"/>
-          <w:lang/>
           <w14:ligatures w14:val="standardContextual"/>
         </w:rPr>
       </w:pPr>
@@ -2665,7 +2669,6 @@
           <w:kern w:val="2"/>
           <w:sz w:val="24"/>
           <w:szCs w:val="24"/>
-          <w:lang/>
           <w14:ligatures w14:val="standardContextual"/>
         </w:rPr>
         <w:tab/>
@@ -2704,7 +2707,6 @@
           <w:kern w:val="2"/>
           <w:sz w:val="24"/>
           <w:szCs w:val="24"/>
-          <w:lang/>
           <w14:ligatures w14:val="standardContextual"/>
         </w:rPr>
       </w:pPr>
@@ -2718,7 +2720,6 @@
           <w:kern w:val="2"/>
           <w:sz w:val="24"/>
           <w:szCs w:val="24"/>
-          <w:lang/>
           <w14:ligatures w14:val="standardContextual"/>
         </w:rPr>
         <w:tab/>
@@ -2754,7 +2755,6 @@
           <w:kern w:val="2"/>
           <w:sz w:val="24"/>
           <w:szCs w:val="24"/>
-          <w:lang/>
           <w14:ligatures w14:val="standardContextual"/>
         </w:rPr>
       </w:pPr>
@@ -2768,7 +2768,6 @@
           <w:kern w:val="2"/>
           <w:sz w:val="24"/>
           <w:szCs w:val="24"/>
-          <w:lang/>
           <w14:ligatures w14:val="standardContextual"/>
         </w:rPr>
         <w:tab/>
@@ -2825,14 +2824,14 @@
       <w:pPr>
         <w:pStyle w:val="Heading1"/>
       </w:pPr>
-      <w:bookmarkStart w:id="5" w:name="_Toc256537584"/>
-      <w:bookmarkStart w:id="6" w:name="_Toc256504192"/>
-      <w:bookmarkStart w:id="7" w:name="_Toc192771530"/>
+      <w:bookmarkStart w:id="5" w:name="_Toc192771530"/>
+      <w:bookmarkStart w:id="6" w:name="_Toc256537584"/>
+      <w:bookmarkStart w:id="7" w:name="_Toc256504192"/>
       <w:r>
         <w:lastRenderedPageBreak/>
         <w:t>Input</w:t>
       </w:r>
-      <w:bookmarkEnd w:id="7"/>
+      <w:bookmarkEnd w:id="5"/>
     </w:p>
     <w:p>
       <w:pPr>
@@ -2895,6 +2894,14 @@
           <w:lang w:val="nl-NL" w:eastAsia="fr-FR"/>
         </w:rPr>
         <w:t>System name:</w:t>
+      </w:r>
+      <w:r>
+        <w:rPr>
+          <w:iCs/>
+          <w:noProof w:val="0"/>
+          <w:lang w:val="nl-NL" w:eastAsia="fr-FR"/>
+        </w:rPr>
+        <w:t xml:space="preserve"> {system}</w:t>
       </w:r>
     </w:p>
     <w:p>
@@ -2931,6 +2938,14 @@
           <w:noProof w:val="0"/>
           <w:lang w:val="en-US" w:eastAsia="fr-FR"/>
         </w:rPr>
+        <w:t>{volume}</w:t>
+      </w:r>
+      <w:r>
+        <w:rPr>
+          <w:iCs/>
+          <w:noProof w:val="0"/>
+          <w:lang w:val="en-US" w:eastAsia="fr-FR"/>
+        </w:rPr>
         <w:t xml:space="preserve"> </w:t>
       </w:r>
       <w:r>
@@ -2939,7 +2954,15 @@
           <w:noProof w:val="0"/>
           <w:lang w:val="en-US" w:eastAsia="fr-FR"/>
         </w:rPr>
-        <w:t>liter</w:t>
+        <w:t>{</w:t>
+      </w:r>
+      <w:r>
+        <w:rPr>
+          <w:iCs/>
+          <w:noProof w:val="0"/>
+          <w:lang w:val="en-US" w:eastAsia="fr-FR"/>
+        </w:rPr>
+        <w:t>unit_volume}</w:t>
       </w:r>
     </w:p>
     <w:p>
@@ -2968,7 +2991,31 @@
           <w:noProof w:val="0"/>
           <w:lang w:eastAsia="fr-FR"/>
         </w:rPr>
-        <w:t xml:space="preserve">  kg</w:t>
+        <w:t xml:space="preserve"> </w:t>
+      </w:r>
+      <w:r>
+        <w:rPr>
+          <w:iCs/>
+          <w:noProof w:val="0"/>
+          <w:lang w:eastAsia="fr-FR"/>
+        </w:rPr>
+        <w:t>{mass}</w:t>
+      </w:r>
+      <w:r>
+        <w:rPr>
+          <w:iCs/>
+          <w:noProof w:val="0"/>
+          <w:lang w:eastAsia="fr-FR"/>
+        </w:rPr>
+        <w:t xml:space="preserve"> </w:t>
+      </w:r>
+      <w:r>
+        <w:rPr>
+          <w:iCs/>
+          <w:noProof w:val="0"/>
+          <w:lang w:eastAsia="fr-FR"/>
+        </w:rPr>
+        <w:t>{unit_mass}</w:t>
       </w:r>
     </w:p>
     <w:p>
@@ -2991,6 +3038,14 @@
         </w:rPr>
         <w:t>Test medium:</w:t>
       </w:r>
+      <w:r>
+        <w:rPr>
+          <w:iCs/>
+          <w:noProof w:val="0"/>
+          <w:lang w:eastAsia="fr-FR"/>
+        </w:rPr>
+        <w:t xml:space="preserve"> {medium}</w:t>
+      </w:r>
     </w:p>
     <w:p>
       <w:pPr>
@@ -3012,6 +3067,14 @@
         </w:rPr>
         <w:t>Start time of the test:</w:t>
       </w:r>
+      <w:r>
+        <w:rPr>
+          <w:iCs/>
+          <w:noProof w:val="0"/>
+          <w:lang w:eastAsia="fr-FR"/>
+        </w:rPr>
+        <w:t xml:space="preserve"> {start_time}</w:t>
+      </w:r>
     </w:p>
     <w:p>
       <w:pPr>
@@ -3032,6 +3095,14 @@
           <w:lang w:eastAsia="fr-FR"/>
         </w:rPr>
         <w:t>End time of the test:</w:t>
+      </w:r>
+      <w:r>
+        <w:rPr>
+          <w:iCs/>
+          <w:noProof w:val="0"/>
+          <w:lang w:eastAsia="fr-FR"/>
+        </w:rPr>
+        <w:t xml:space="preserve"> {end_time}</w:t>
       </w:r>
     </w:p>
     <w:p>
@@ -3053,7 +3124,7 @@
         <w:pStyle w:val="Heading1"/>
       </w:pPr>
       <w:bookmarkStart w:id="8" w:name="_Toc192771531"/>
-      <w:bookmarkEnd w:id="5"/>
+      <w:bookmarkEnd w:id="6"/>
       <w:r>
         <w:rPr>
           <w:bCs/>
@@ -3078,29 +3149,13 @@
         <w:ind w:left="0"/>
       </w:pPr>
       <w:r>
-        <w:t xml:space="preserve">The leak rates have been calculates using two different methods. The leak rate is first calculated using the density as taken from the REFPROP software, based on the provided temperature and pressure. The second leak rate is calculated using the ideal gas </w:t>
-      </w:r>
-      <w:proofErr w:type="gramStart"/>
-      <w:r>
-        <w:t>law</w:t>
+        <w:t>The leak rates have been calculates using two different methods. The leak rate is first calculated using the density as taken from the REFPROP software, based on the provided temperature and pressure. The second leak rate is calculated using the ideal gas law</w:t>
       </w:r>
       <w:r>
         <w:t xml:space="preserve">, </w:t>
       </w:r>
       <w:r>
-        <w:t>and</w:t>
-      </w:r>
-      <w:proofErr w:type="gramEnd"/>
-      <w:r>
-        <w:t xml:space="preserve"> might be less accurate when using high pressure systems. A bubble rate is calculated using the first leak </w:t>
-      </w:r>
-      <w:proofErr w:type="gramStart"/>
-      <w:r>
-        <w:t>rate, and</w:t>
-      </w:r>
-      <w:proofErr w:type="gramEnd"/>
-      <w:r>
-        <w:t xml:space="preserve"> </w:t>
+        <w:t xml:space="preserve">and might be less accurate when using high pressure systems. A bubble rate is calculated using the first leak rate, and </w:t>
       </w:r>
       <w:r>
         <w:t>is given to indicate the size of a leak by how much the diameter of a bubble will grow to per second.</w:t>
@@ -3118,7 +3173,13 @@
         <w:ind w:left="0"/>
       </w:pPr>
       <w:r>
-        <w:t>Leak rate (mass-density):  grams/year</w:t>
+        <w:t xml:space="preserve">Leak rate (mass-density): </w:t>
+      </w:r>
+      <w:r>
+        <w:t>{leak_rate_refprop}</w:t>
+      </w:r>
+      <w:r>
+        <w:t xml:space="preserve"> grams/year</w:t>
       </w:r>
     </w:p>
     <w:p>
@@ -3127,7 +3188,13 @@
         <w:ind w:left="0"/>
       </w:pPr>
       <w:r>
-        <w:t>Leak rate (ideal gas law):  grams/year</w:t>
+        <w:t xml:space="preserve">Leak rate (ideal gas law): </w:t>
+      </w:r>
+      <w:r>
+        <w:t>{leak_rate_ideal}</w:t>
+      </w:r>
+      <w:r>
+        <w:t xml:space="preserve"> grams/year</w:t>
       </w:r>
     </w:p>
     <w:p>
@@ -3136,7 +3203,13 @@
         <w:ind w:left="0"/>
       </w:pPr>
       <w:r>
-        <w:t xml:space="preserve">Bubble diameter rate: mm/s </w:t>
+        <w:t>Bubble diameter rate:</w:t>
+      </w:r>
+      <w:r>
+        <w:t xml:space="preserve"> {bubble_rate}</w:t>
+      </w:r>
+      <w:r>
+        <w:t xml:space="preserve"> mm/s </w:t>
       </w:r>
     </w:p>
     <w:p>
@@ -3144,7 +3217,7 @@
         <w:pStyle w:val="Heading2"/>
       </w:pPr>
       <w:bookmarkStart w:id="10" w:name="_Toc192771533"/>
-      <w:bookmarkEnd w:id="6"/>
+      <w:bookmarkEnd w:id="7"/>
       <w:r>
         <w:t>P</w:t>
       </w:r>
@@ -3821,31 +3894,19 @@
           <w:pPr>
             <w:pStyle w:val="Header"/>
             <w:jc w:val="right"/>
-            <w:rPr>
-              <w:caps/>
-            </w:rPr>
           </w:pPr>
           <w:r>
             <w:t>Date</w:t>
           </w:r>
           <w:r>
-            <w:rPr>
-              <w:caps/>
-            </w:rPr>
-            <w:t>:</w:t>
+            <w:t>: {current_date}</w:t>
           </w:r>
           <w:r>
             <w:rPr>
               <w:caps/>
             </w:rPr>
-            <w:t>xx-xx-xxxx</w:t>
+            <w:t xml:space="preserve"> </w:t>
           </w:r>
-        </w:p>
-        <w:p>
-          <w:pPr>
-            <w:pStyle w:val="Header"/>
-            <w:jc w:val="right"/>
-          </w:pPr>
         </w:p>
       </w:tc>
     </w:tr>

</xml_diff>

<commit_message>
new functionality, structure overhaul and updated frontend
</commit_message>
<xml_diff>
--- a/backend/assets/report_template.docx
+++ b/backend/assets/report_template.docx
@@ -749,9 +749,11 @@
             <w:r>
               <w:t>{</w:t>
             </w:r>
+            <w:proofErr w:type="spellStart"/>
             <w:r>
               <w:t>current_date</w:t>
             </w:r>
+            <w:proofErr w:type="spellEnd"/>
             <w:r>
               <w:t>}</w:t>
             </w:r>
@@ -2913,14 +2915,14 @@
         <w:rPr>
           <w:iCs/>
           <w:noProof w:val="0"/>
-          <w:lang w:val="en-US" w:eastAsia="fr-FR"/>
+          <w:lang w:val="nl-NL" w:eastAsia="fr-FR"/>
         </w:rPr>
       </w:pPr>
       <w:r>
         <w:rPr>
           <w:iCs/>
           <w:noProof w:val="0"/>
-          <w:lang w:val="en-US" w:eastAsia="fr-FR"/>
+          <w:lang w:val="nl-NL" w:eastAsia="fr-FR"/>
         </w:rPr>
         <w:t>System volume:</w:t>
       </w:r>
@@ -2928,7 +2930,7 @@
         <w:rPr>
           <w:iCs/>
           <w:noProof w:val="0"/>
-          <w:lang w:val="en-US" w:eastAsia="fr-FR"/>
+          <w:lang w:val="nl-NL" w:eastAsia="fr-FR"/>
         </w:rPr>
         <w:t xml:space="preserve"> </w:t>
       </w:r>
@@ -2936,7 +2938,7 @@
         <w:rPr>
           <w:iCs/>
           <w:noProof w:val="0"/>
-          <w:lang w:val="en-US" w:eastAsia="fr-FR"/>
+          <w:lang w:val="nl-NL" w:eastAsia="fr-FR"/>
         </w:rPr>
         <w:t>{volume}</w:t>
       </w:r>
@@ -2944,7 +2946,7 @@
         <w:rPr>
           <w:iCs/>
           <w:noProof w:val="0"/>
-          <w:lang w:val="en-US" w:eastAsia="fr-FR"/>
+          <w:lang w:val="nl-NL" w:eastAsia="fr-FR"/>
         </w:rPr>
         <w:t xml:space="preserve"> </w:t>
       </w:r>
@@ -2952,17 +2954,27 @@
         <w:rPr>
           <w:iCs/>
           <w:noProof w:val="0"/>
-          <w:lang w:val="en-US" w:eastAsia="fr-FR"/>
+          <w:lang w:val="nl-NL" w:eastAsia="fr-FR"/>
         </w:rPr>
         <w:t>{</w:t>
       </w:r>
+      <w:proofErr w:type="spellStart"/>
       <w:r>
         <w:rPr>
           <w:iCs/>
           <w:noProof w:val="0"/>
-          <w:lang w:val="en-US" w:eastAsia="fr-FR"/>
+          <w:lang w:val="nl-NL" w:eastAsia="fr-FR"/>
         </w:rPr>
-        <w:t>unit_volume}</w:t>
+        <w:t>unit_volume</w:t>
+      </w:r>
+      <w:proofErr w:type="spellEnd"/>
+      <w:r>
+        <w:rPr>
+          <w:iCs/>
+          <w:noProof w:val="0"/>
+          <w:lang w:val="nl-NL" w:eastAsia="fr-FR"/>
+        </w:rPr>
+        <w:t>}</w:t>
       </w:r>
     </w:p>
     <w:p>
@@ -3015,7 +3027,25 @@
           <w:noProof w:val="0"/>
           <w:lang w:eastAsia="fr-FR"/>
         </w:rPr>
-        <w:t>{unit_mass}</w:t>
+        <w:t>{</w:t>
+      </w:r>
+      <w:proofErr w:type="spellStart"/>
+      <w:r>
+        <w:rPr>
+          <w:iCs/>
+          <w:noProof w:val="0"/>
+          <w:lang w:eastAsia="fr-FR"/>
+        </w:rPr>
+        <w:t>unit_mass</w:t>
+      </w:r>
+      <w:proofErr w:type="spellEnd"/>
+      <w:r>
+        <w:rPr>
+          <w:iCs/>
+          <w:noProof w:val="0"/>
+          <w:lang w:eastAsia="fr-FR"/>
+        </w:rPr>
+        <w:t>}</w:t>
       </w:r>
     </w:p>
     <w:p>
@@ -3065,7 +3095,7 @@
           <w:noProof w:val="0"/>
           <w:lang w:eastAsia="fr-FR"/>
         </w:rPr>
-        <w:t>Start time of the test:</w:t>
+        <w:t>Stabili</w:t>
       </w:r>
       <w:r>
         <w:rPr>
@@ -3073,7 +3103,49 @@
           <w:noProof w:val="0"/>
           <w:lang w:eastAsia="fr-FR"/>
         </w:rPr>
-        <w:t xml:space="preserve"> {start_time}</w:t>
+        <w:t>z</w:t>
+      </w:r>
+      <w:r>
+        <w:rPr>
+          <w:iCs/>
+          <w:noProof w:val="0"/>
+          <w:lang w:eastAsia="fr-FR"/>
+        </w:rPr>
+        <w:t>ation time: {</w:t>
+      </w:r>
+      <w:proofErr w:type="spellStart"/>
+      <w:r>
+        <w:rPr>
+          <w:iCs/>
+          <w:noProof w:val="0"/>
+          <w:lang w:eastAsia="fr-FR"/>
+        </w:rPr>
+        <w:t>stabili</w:t>
+      </w:r>
+      <w:r>
+        <w:rPr>
+          <w:iCs/>
+          <w:noProof w:val="0"/>
+          <w:lang w:eastAsia="fr-FR"/>
+        </w:rPr>
+        <w:t>z</w:t>
+      </w:r>
+      <w:r>
+        <w:rPr>
+          <w:iCs/>
+          <w:noProof w:val="0"/>
+          <w:lang w:eastAsia="fr-FR"/>
+        </w:rPr>
+        <w:t>ation_time</w:t>
+      </w:r>
+      <w:proofErr w:type="spellEnd"/>
+      <w:r>
+        <w:rPr>
+          <w:iCs/>
+          <w:noProof w:val="0"/>
+          <w:lang w:eastAsia="fr-FR"/>
+        </w:rPr>
+        <w:t>} hours</w:t>
       </w:r>
     </w:p>
     <w:p>
@@ -3094,15 +3166,119 @@
           <w:noProof w:val="0"/>
           <w:lang w:eastAsia="fr-FR"/>
         </w:rPr>
-        <w:t>End time of the test:</w:t>
-      </w:r>
+        <w:t>Total time of the test: {</w:t>
+      </w:r>
+      <w:proofErr w:type="spellStart"/>
       <w:r>
         <w:rPr>
           <w:iCs/>
           <w:noProof w:val="0"/>
           <w:lang w:eastAsia="fr-FR"/>
         </w:rPr>
-        <w:t xml:space="preserve"> {end_time}</w:t>
+        <w:t>total_test_time</w:t>
+      </w:r>
+      <w:proofErr w:type="spellEnd"/>
+      <w:r>
+        <w:rPr>
+          <w:iCs/>
+          <w:noProof w:val="0"/>
+          <w:lang w:eastAsia="fr-FR"/>
+        </w:rPr>
+        <w:t>} hours</w:t>
+      </w:r>
+    </w:p>
+    <w:p>
+      <w:pPr>
+        <w:autoSpaceDE w:val="0"/>
+        <w:autoSpaceDN w:val="0"/>
+        <w:adjustRightInd w:val="0"/>
+        <w:jc w:val="both"/>
+        <w:rPr>
+          <w:iCs/>
+          <w:noProof w:val="0"/>
+          <w:lang w:eastAsia="fr-FR"/>
+        </w:rPr>
+      </w:pPr>
+      <w:r>
+        <w:rPr>
+          <w:iCs/>
+          <w:noProof w:val="0"/>
+          <w:lang w:eastAsia="fr-FR"/>
+        </w:rPr>
+        <w:t>Start time of the test:</w:t>
+      </w:r>
+      <w:r>
+        <w:rPr>
+          <w:iCs/>
+          <w:noProof w:val="0"/>
+          <w:lang w:eastAsia="fr-FR"/>
+        </w:rPr>
+        <w:t xml:space="preserve"> {</w:t>
+      </w:r>
+      <w:proofErr w:type="spellStart"/>
+      <w:r>
+        <w:rPr>
+          <w:iCs/>
+          <w:noProof w:val="0"/>
+          <w:lang w:eastAsia="fr-FR"/>
+        </w:rPr>
+        <w:t>start_time</w:t>
+      </w:r>
+      <w:proofErr w:type="spellEnd"/>
+      <w:r>
+        <w:rPr>
+          <w:iCs/>
+          <w:noProof w:val="0"/>
+          <w:lang w:eastAsia="fr-FR"/>
+        </w:rPr>
+        <w:t>}</w:t>
+      </w:r>
+    </w:p>
+    <w:p>
+      <w:pPr>
+        <w:autoSpaceDE w:val="0"/>
+        <w:autoSpaceDN w:val="0"/>
+        <w:adjustRightInd w:val="0"/>
+        <w:jc w:val="both"/>
+        <w:rPr>
+          <w:iCs/>
+          <w:noProof w:val="0"/>
+          <w:lang w:eastAsia="fr-FR"/>
+        </w:rPr>
+      </w:pPr>
+      <w:r>
+        <w:rPr>
+          <w:iCs/>
+          <w:noProof w:val="0"/>
+          <w:lang w:eastAsia="fr-FR"/>
+        </w:rPr>
+        <w:t>End time of the test:</w:t>
+      </w:r>
+      <w:r>
+        <w:rPr>
+          <w:iCs/>
+          <w:noProof w:val="0"/>
+          <w:lang w:eastAsia="fr-FR"/>
+        </w:rPr>
+        <w:t xml:space="preserve"> {</w:t>
+      </w:r>
+      <w:proofErr w:type="spellStart"/>
+      <w:r>
+        <w:rPr>
+          <w:iCs/>
+          <w:noProof w:val="0"/>
+          <w:lang w:eastAsia="fr-FR"/>
+        </w:rPr>
+        <w:t>end_time</w:t>
+      </w:r>
+      <w:proofErr w:type="spellEnd"/>
+      <w:r>
+        <w:rPr>
+          <w:iCs/>
+          <w:noProof w:val="0"/>
+          <w:lang w:eastAsia="fr-FR"/>
+        </w:rPr>
+        <w:t>}</w:t>
       </w:r>
     </w:p>
     <w:p>
@@ -3121,7 +3297,13 @@
     </w:p>
     <w:p>
       <w:pPr>
-        <w:pStyle w:val="Heading1"/>
+        <w:rPr>
+          <w:b/>
+          <w:bCs/>
+          <w:caps/>
+          <w:noProof w:val="0"/>
+          <w:sz w:val="26"/>
+        </w:rPr>
       </w:pPr>
       <w:bookmarkStart w:id="8" w:name="_Toc192771531"/>
       <w:bookmarkEnd w:id="6"/>
@@ -3129,6 +3311,18 @@
         <w:rPr>
           <w:bCs/>
         </w:rPr>
+        <w:br w:type="page"/>
+      </w:r>
+    </w:p>
+    <w:p>
+      <w:pPr>
+        <w:pStyle w:val="Heading1"/>
+      </w:pPr>
+      <w:r>
+        <w:rPr>
+          <w:bCs/>
+        </w:rPr>
+        <w:lastRenderedPageBreak/>
         <w:t>Results</w:t>
       </w:r>
       <w:bookmarkEnd w:id="8"/>
@@ -3149,13 +3343,29 @@
         <w:ind w:left="0"/>
       </w:pPr>
       <w:r>
-        <w:t>The leak rates have been calculates using two different methods. The leak rate is first calculated using the density as taken from the REFPROP software, based on the provided temperature and pressure. The second leak rate is calculated using the ideal gas law</w:t>
+        <w:t xml:space="preserve">The leak rates have been calculates using two different methods. The leak rate is first calculated using the density as taken from the REFPROP software, based on the provided temperature and pressure. The second leak rate is calculated using the ideal gas </w:t>
+      </w:r>
+      <w:proofErr w:type="gramStart"/>
+      <w:r>
+        <w:t>law</w:t>
       </w:r>
       <w:r>
         <w:t xml:space="preserve">, </w:t>
       </w:r>
       <w:r>
-        <w:t xml:space="preserve">and might be less accurate when using high pressure systems. A bubble rate is calculated using the first leak rate, and </w:t>
+        <w:t>and</w:t>
+      </w:r>
+      <w:proofErr w:type="gramEnd"/>
+      <w:r>
+        <w:t xml:space="preserve"> might be less accurate when using high pressure systems. A bubble rate is calculated using the first leak </w:t>
+      </w:r>
+      <w:proofErr w:type="gramStart"/>
+      <w:r>
+        <w:t>rate, and</w:t>
+      </w:r>
+      <w:proofErr w:type="gramEnd"/>
+      <w:r>
+        <w:t xml:space="preserve"> </w:t>
       </w:r>
       <w:r>
         <w:t>is given to indicate the size of a leak by how much the diameter of a bubble will grow to per second.</w:t>
@@ -3173,10 +3383,21 @@
         <w:ind w:left="0"/>
       </w:pPr>
       <w:r>
-        <w:t xml:space="preserve">Leak rate (mass-density): </w:t>
-      </w:r>
-      <w:r>
-        <w:t>{leak_rate_refprop}</w:t>
+        <w:t>Leak rate (mass-density</w:t>
+      </w:r>
+      <w:r>
+        <w:t xml:space="preserve">): </w:t>
+      </w:r>
+      <w:r>
+        <w:t>{</w:t>
+      </w:r>
+      <w:proofErr w:type="spellStart"/>
+      <w:r>
+        <w:t>leak_rate_refprop</w:t>
+      </w:r>
+      <w:proofErr w:type="spellEnd"/>
+      <w:r>
+        <w:t>}</w:t>
       </w:r>
       <w:r>
         <w:t xml:space="preserve"> grams/year</w:t>
@@ -3191,7 +3412,15 @@
         <w:t xml:space="preserve">Leak rate (ideal gas law): </w:t>
       </w:r>
       <w:r>
-        <w:t>{leak_rate_ideal}</w:t>
+        <w:t>{</w:t>
+      </w:r>
+      <w:proofErr w:type="spellStart"/>
+      <w:r>
+        <w:t>leak_rate_ideal</w:t>
+      </w:r>
+      <w:proofErr w:type="spellEnd"/>
+      <w:r>
+        <w:t>}</w:t>
       </w:r>
       <w:r>
         <w:t xml:space="preserve"> grams/year</w:t>
@@ -3206,7 +3435,15 @@
         <w:t>Bubble diameter rate:</w:t>
       </w:r>
       <w:r>
-        <w:t xml:space="preserve"> {bubble_rate}</w:t>
+        <w:t xml:space="preserve"> {</w:t>
+      </w:r>
+      <w:proofErr w:type="spellStart"/>
+      <w:r>
+        <w:t>bubble_rate</w:t>
+      </w:r>
+      <w:proofErr w:type="spellEnd"/>
+      <w:r>
+        <w:t>}</w:t>
       </w:r>
       <w:r>
         <w:t xml:space="preserve"> mm/s </w:t>
@@ -3230,16 +3467,118 @@
       <w:pPr>
         <w:pStyle w:val="BodyText"/>
         <w:ind w:left="0"/>
-        <w:rPr>
-          <w:lang w:eastAsia="en-GB"/>
-        </w:rPr>
-      </w:pPr>
-      <w:r>
-        <w:t>The following plots display the pressure, P/T and mass over the selected time range. The orange-dotted trendline is displayed to show over which range the leak rate has been calculated.</w:t>
-      </w:r>
-      <w:r>
-        <w:t xml:space="preserve"> The leak rate will only be calculated over 24-hour periods, to filter out the day-night cycle.</w:t>
-      </w:r>
+      </w:pPr>
+      <w:r>
+        <w:t>The following plots display</w:t>
+      </w:r>
+      <w:r>
+        <w:t>,</w:t>
+      </w:r>
+      <w:r>
+        <w:t xml:space="preserve"> </w:t>
+      </w:r>
+      <w:r>
+        <w:t>in order</w:t>
+      </w:r>
+      <w:r>
+        <w:t>,</w:t>
+      </w:r>
+      <w:r>
+        <w:t xml:space="preserve"> </w:t>
+      </w:r>
+      <w:r>
+        <w:t>the pressure</w:t>
+      </w:r>
+      <w:r>
+        <w:t xml:space="preserve"> divided by the temperature over the full </w:t>
+      </w:r>
+      <w:r>
+        <w:t xml:space="preserve">uploaded </w:t>
+      </w:r>
+      <w:r>
+        <w:t>data range</w:t>
+      </w:r>
+      <w:r>
+        <w:t xml:space="preserve">, </w:t>
+      </w:r>
+      <w:r>
+        <w:t>followed by the pressure divided by the temperature,</w:t>
+      </w:r>
+      <w:r>
+        <w:t xml:space="preserve"> the calculated mass loss and </w:t>
+      </w:r>
+      <w:r>
+        <w:t>the</w:t>
+      </w:r>
+      <w:r>
+        <w:t xml:space="preserve"> individual</w:t>
+      </w:r>
+      <w:r>
+        <w:t xml:space="preserve"> pressure and temperature </w:t>
+      </w:r>
+      <w:r>
+        <w:t>measurements</w:t>
+      </w:r>
+      <w:r>
+        <w:t>. The last three plots are plotted</w:t>
+      </w:r>
+      <w:r>
+        <w:t xml:space="preserve"> over the </w:t>
+      </w:r>
+      <w:r>
+        <w:t>user-</w:t>
+      </w:r>
+      <w:r>
+        <w:t>selected range</w:t>
+      </w:r>
+      <w:r>
+        <w:t xml:space="preserve">. The </w:t>
+      </w:r>
+      <w:r>
+        <w:t xml:space="preserve">thick black dotted vertical lines display the selected range for analysis, and the thin dotted lines mark 24-hour periods, to compensate for any day-night cycles. The </w:t>
+      </w:r>
+      <w:r>
+        <w:t>orange-dotted trendline</w:t>
+      </w:r>
+      <w:r>
+        <w:t>s</w:t>
+      </w:r>
+      <w:r>
+        <w:t xml:space="preserve"> </w:t>
+      </w:r>
+      <w:r>
+        <w:t>display</w:t>
+      </w:r>
+      <w:r>
+        <w:t xml:space="preserve"> the leak rate</w:t>
+      </w:r>
+      <w:r>
+        <w:t>, which is calculated over the selected range</w:t>
+      </w:r>
+      <w:r>
+        <w:t>.</w:t>
+      </w:r>
+      <w:r>
+        <w:t xml:space="preserve"> The trendline formulas are annotated on the graph.</w:t>
+      </w:r>
+    </w:p>
+    <w:p>
+      <w:pPr>
+        <w:pStyle w:val="BodyText"/>
+        <w:ind w:left="0"/>
+      </w:pPr>
+    </w:p>
+    <w:p>
+      <w:pPr>
+        <w:pStyle w:val="BodyText"/>
+        <w:ind w:left="0"/>
+      </w:pPr>
+    </w:p>
+    <w:p>
+      <w:pPr>
+        <w:pStyle w:val="BodyText"/>
+        <w:ind w:left="0"/>
+      </w:pPr>
     </w:p>
     <w:p>
       <w:pPr>

</xml_diff>